<commit_message>
First draft - intro and methods
</commit_message>
<xml_diff>
--- a/Confirmation/Introduction Notes.docx
+++ b/Confirmation/Introduction Notes.docx
@@ -7,26 +7,379 @@
         <w:pStyle w:val="Heading2"/>
       </w:pPr>
       <w:r>
-        <w:t>Importance of Myctophids</w:t>
-      </w:r>
+        <w:t>Importance of Carbon Pump (esp. Southern Ocean)</w:t>
+      </w:r>
+    </w:p>
+    <w:p>
+      <w:pPr>
+        <w:pStyle w:val="ListParagraph"/>
+        <w:numPr>
+          <w:ilvl w:val="0"/>
+          <w:numId w:val="6"/>
+        </w:numPr>
+      </w:pPr>
+      <w:bookmarkStart w:id="0" w:name="_GoBack"/>
+      <w:bookmarkEnd w:id="0"/>
+    </w:p>
+    <w:p>
+      <w:pPr>
+        <w:pStyle w:val="Heading2"/>
+      </w:pPr>
+      <w:r>
+        <w:t xml:space="preserve">Importance of </w:t>
+      </w:r>
+      <w:proofErr w:type="spellStart"/>
+      <w:r>
+        <w:t>Myctophids</w:t>
+      </w:r>
+      <w:proofErr w:type="spellEnd"/>
       <w:r>
         <w:t xml:space="preserve"> and their MR</w:t>
       </w:r>
     </w:p>
     <w:p>
       <w:pPr>
+        <w:pStyle w:val="ListParagraph"/>
+        <w:numPr>
+          <w:ilvl w:val="0"/>
+          <w:numId w:val="5"/>
+        </w:numPr>
+      </w:pPr>
+      <w:r>
+        <w:t>Contribute to the biological carbon pump.</w:t>
+      </w:r>
+    </w:p>
+    <w:p>
+      <w:pPr>
+        <w:pStyle w:val="ListParagraph"/>
+        <w:numPr>
+          <w:ilvl w:val="0"/>
+          <w:numId w:val="5"/>
+        </w:numPr>
+      </w:pPr>
+      <w:r>
+        <w:t xml:space="preserve">Export carbon to deep ocean </w:t>
+      </w:r>
+      <w:commentRangeStart w:id="1"/>
+      <w:r>
+        <w:t>through</w:t>
+      </w:r>
+      <w:commentRangeEnd w:id="1"/>
+      <w:r>
+        <w:rPr>
+          <w:rStyle w:val="CommentReference"/>
+        </w:rPr>
+        <w:commentReference w:id="1"/>
+      </w:r>
+      <w:r>
+        <w:t>:</w:t>
+      </w:r>
+    </w:p>
+    <w:p>
+      <w:pPr>
+        <w:pStyle w:val="ListParagraph"/>
+        <w:numPr>
+          <w:ilvl w:val="1"/>
+          <w:numId w:val="5"/>
+        </w:numPr>
+      </w:pPr>
+      <w:r>
+        <w:t xml:space="preserve">Predation of epipelagic zooplankton and subsequent transport </w:t>
+      </w:r>
+      <w:proofErr w:type="spellStart"/>
+      <w:r>
+        <w:t>to</w:t>
+      </w:r>
+      <w:proofErr w:type="spellEnd"/>
+      <w:r>
+        <w:t xml:space="preserve"> deep through DVM.</w:t>
+      </w:r>
+    </w:p>
+    <w:p>
+      <w:pPr>
+        <w:pStyle w:val="ListParagraph"/>
+        <w:numPr>
+          <w:ilvl w:val="2"/>
+          <w:numId w:val="5"/>
+        </w:numPr>
+      </w:pPr>
+      <w:r>
+        <w:t>Also predation of DVM zooplankton.</w:t>
+      </w:r>
+    </w:p>
+    <w:p>
+      <w:pPr>
+        <w:pStyle w:val="ListParagraph"/>
+        <w:numPr>
+          <w:ilvl w:val="1"/>
+          <w:numId w:val="5"/>
+        </w:numPr>
+      </w:pPr>
+      <w:r>
+        <w:t>Deep respiration, defecation and mortality.</w:t>
+      </w:r>
+    </w:p>
+    <w:p>
+      <w:pPr>
+        <w:pStyle w:val="ListParagraph"/>
+        <w:numPr>
+          <w:ilvl w:val="0"/>
+          <w:numId w:val="5"/>
+        </w:numPr>
+      </w:pPr>
+      <w:r>
+        <w:t xml:space="preserve">Estimate carbon flux </w:t>
+      </w:r>
+      <w:commentRangeStart w:id="2"/>
+      <w:r>
+        <w:t>0.05-0.34 mg C m-2 d-1</w:t>
+      </w:r>
+      <w:commentRangeEnd w:id="2"/>
+      <w:r>
+        <w:rPr>
+          <w:rStyle w:val="CommentReference"/>
+        </w:rPr>
+        <w:commentReference w:id="2"/>
+      </w:r>
+      <w:r>
+        <w:t>.</w:t>
+      </w:r>
+    </w:p>
+    <w:p>
+      <w:pPr>
+        <w:pStyle w:val="ListParagraph"/>
+        <w:numPr>
+          <w:ilvl w:val="1"/>
+          <w:numId w:val="5"/>
+        </w:numPr>
+      </w:pPr>
+      <w:r>
+        <w:t xml:space="preserve">Mass and temperature model parameterised by previous </w:t>
+      </w:r>
+      <w:proofErr w:type="spellStart"/>
+      <w:r>
+        <w:t>respirometry</w:t>
+      </w:r>
+      <w:proofErr w:type="spellEnd"/>
+      <w:r>
+        <w:t xml:space="preserve"> studies.</w:t>
+      </w:r>
+    </w:p>
+    <w:p>
+      <w:pPr>
+        <w:pStyle w:val="ListParagraph"/>
+        <w:numPr>
+          <w:ilvl w:val="0"/>
+          <w:numId w:val="5"/>
+        </w:numPr>
+      </w:pPr>
+      <w:r>
+        <w:t xml:space="preserve">All fish used “suffered some mechanical damage” before </w:t>
+      </w:r>
+      <w:commentRangeStart w:id="3"/>
+      <w:proofErr w:type="spellStart"/>
+      <w:r>
+        <w:t>respirometry</w:t>
+      </w:r>
+      <w:commentRangeEnd w:id="3"/>
+      <w:proofErr w:type="spellEnd"/>
+      <w:r>
+        <w:rPr>
+          <w:rStyle w:val="CommentReference"/>
+        </w:rPr>
+        <w:commentReference w:id="3"/>
+      </w:r>
+      <w:r>
+        <w:t xml:space="preserve">. </w:t>
+      </w:r>
+      <w:proofErr w:type="gramStart"/>
+      <w:r>
+        <w:t>Those which were “lively and pristine”</w:t>
+      </w:r>
+      <w:proofErr w:type="gramEnd"/>
+      <w:r>
+        <w:t xml:space="preserve"> selected for analysis.</w:t>
+      </w:r>
+    </w:p>
+    <w:p>
+      <w:pPr>
+        <w:pStyle w:val="ListParagraph"/>
+        <w:numPr>
+          <w:ilvl w:val="1"/>
+          <w:numId w:val="5"/>
+        </w:numPr>
+      </w:pPr>
+      <w:r>
+        <w:t xml:space="preserve">Damage </w:t>
+      </w:r>
+      <w:r>
+        <w:sym w:font="Wingdings" w:char="F0E0"/>
+      </w:r>
+      <w:r>
+        <w:t xml:space="preserve"> stress onto the fish. May not get representative results.</w:t>
+      </w:r>
+    </w:p>
+    <w:p>
+      <w:pPr>
+        <w:pStyle w:val="ListParagraph"/>
+        <w:numPr>
+          <w:ilvl w:val="1"/>
+          <w:numId w:val="5"/>
+        </w:numPr>
+      </w:pPr>
+      <w:r>
+        <w:t>Select for more active/hardy fish.</w:t>
+      </w:r>
+    </w:p>
+    <w:p>
+      <w:pPr>
         <w:pStyle w:val="Heading2"/>
       </w:pPr>
       <w:r>
-        <w:t>Previous Work</w:t>
-      </w:r>
-    </w:p>
-    <w:p>
-      <w:pPr>
-        <w:pStyle w:val="Heading3"/>
-      </w:pPr>
-      <w:r>
-        <w:t>Torres &amp; Somero 1988</w:t>
+        <w:t>Importance of FMR</w:t>
+      </w:r>
+    </w:p>
+    <w:p>
+      <w:r>
+        <w:t xml:space="preserve">Copy/paste from First </w:t>
+      </w:r>
+      <w:proofErr w:type="spellStart"/>
+      <w:r>
+        <w:t>Pro</w:t>
+      </w:r>
+      <w:r>
+        <w:t>g</w:t>
+      </w:r>
+      <w:proofErr w:type="spellEnd"/>
+      <w:r>
+        <w:t xml:space="preserve"> Review</w:t>
+      </w:r>
+    </w:p>
+    <w:p>
+      <w:r>
+        <w:rPr>
+          <w:strike/>
+          <w:highlight w:val="yellow"/>
+        </w:rPr>
+        <w:t xml:space="preserve">While </w:t>
+      </w:r>
+      <w:commentRangeStart w:id="4"/>
+      <w:r>
+        <w:rPr>
+          <w:strike/>
+          <w:highlight w:val="yellow"/>
+        </w:rPr>
+        <w:t xml:space="preserve">SMR </w:t>
+      </w:r>
+      <w:commentRangeEnd w:id="4"/>
+      <w:r>
+        <w:rPr>
+          <w:rStyle w:val="CommentReference"/>
+          <w:strike/>
+          <w:highlight w:val="yellow"/>
+        </w:rPr>
+        <w:commentReference w:id="4"/>
+      </w:r>
+      <w:r>
+        <w:rPr>
+          <w:strike/>
+          <w:highlight w:val="yellow"/>
+        </w:rPr>
+        <w:t>is useful in understanding basal costs, it</w:t>
+      </w:r>
+      <w:r>
+        <w:t xml:space="preserve"> </w:t>
+      </w:r>
+      <w:r>
+        <w:t xml:space="preserve">SMR </w:t>
+      </w:r>
+      <w:r>
+        <w:t xml:space="preserve">does not capture to full cost of life for a wild organism; for that, field metabolic rate (FMR) is used. </w:t>
+      </w:r>
+    </w:p>
+    <w:p>
+      <w:r>
+        <w:t xml:space="preserve">FMR is the time-averaged energy expenditure of an organism, </w:t>
+      </w:r>
+      <w:proofErr w:type="gramStart"/>
+      <w:r>
+        <w:t>free-ranging</w:t>
+      </w:r>
+      <w:proofErr w:type="gramEnd"/>
+      <w:r>
+        <w:t xml:space="preserve"> in its natural habitat \cite{RN199, RN259}. </w:t>
+      </w:r>
+    </w:p>
+    <w:p>
+      <w:pPr>
+        <w:rPr>
+          <w:strike/>
+          <w:highlight w:val="yellow"/>
+        </w:rPr>
+      </w:pPr>
+      <w:r>
+        <w:rPr>
+          <w:strike/>
+          <w:highlight w:val="yellow"/>
+        </w:rPr>
+        <w:t xml:space="preserve">FMR is most commonly measured using the </w:t>
+      </w:r>
+      <w:proofErr w:type="gramStart"/>
+      <w:r>
+        <w:rPr>
+          <w:strike/>
+          <w:highlight w:val="yellow"/>
+        </w:rPr>
+        <w:t>doubly-labelled</w:t>
+      </w:r>
+      <w:proofErr w:type="gramEnd"/>
+      <w:r>
+        <w:rPr>
+          <w:strike/>
+          <w:highlight w:val="yellow"/>
+        </w:rPr>
+        <w:t xml:space="preserve"> water technique. </w:t>
+      </w:r>
+    </w:p>
+    <w:p>
+      <w:pPr>
+        <w:rPr>
+          <w:strike/>
+        </w:rPr>
+      </w:pPr>
+      <w:r>
+        <w:rPr>
+          <w:strike/>
+          <w:highlight w:val="yellow"/>
+        </w:rPr>
+        <w:t>This involves measuring carbon dioxide production, by injecting the animal with labelled water ($</w:t>
+      </w:r>
+      <w:proofErr w:type="gramStart"/>
+      <w:r>
+        <w:rPr>
+          <w:strike/>
+          <w:highlight w:val="yellow"/>
+        </w:rPr>
+        <w:t>^{</w:t>
+      </w:r>
+      <w:proofErr w:type="gramEnd"/>
+      <w:r>
+        <w:rPr>
+          <w:strike/>
+          <w:highlight w:val="yellow"/>
+        </w:rPr>
+        <w:t>2}H_{2}^{18}O$) and using elimination rates to measure carbon dioxide production \cite{lifson1955measurement}.</w:t>
+      </w:r>
+      <w:r>
+        <w:rPr>
+          <w:strike/>
+        </w:rPr>
+        <w:t xml:space="preserve"> </w:t>
+      </w:r>
+    </w:p>
+    <w:p>
+      <w:r>
+        <w:t xml:space="preserve">FMR includes energy expended on basal costs, but also incorporates the thermic effect of food (also called specific dynamic action), as well as energy used for growth, reproduction, movement, egestion and excretion \cite{RN259, RN261}. </w:t>
       </w:r>
     </w:p>
     <w:p>
@@ -38,139 +391,67 @@
         </w:numPr>
       </w:pPr>
       <w:r>
-        <w:t>Respirometry work previously carried out for E. Antarctica and G. braueri.</w:t>
-      </w:r>
-    </w:p>
-    <w:p>
-      <w:pPr>
-        <w:pStyle w:val="ListParagraph"/>
-        <w:numPr>
-          <w:ilvl w:val="0"/>
-          <w:numId w:val="1"/>
-        </w:numPr>
-      </w:pPr>
-      <w:r>
-        <w:t>Got RMR and MMR.</w:t>
-      </w:r>
-    </w:p>
-    <w:p>
-      <w:pPr>
-        <w:pStyle w:val="ListParagraph"/>
-        <w:numPr>
-          <w:ilvl w:val="1"/>
-          <w:numId w:val="1"/>
-        </w:numPr>
-      </w:pPr>
-      <w:r>
-        <w:t>59.82 +/- 4.27 and 37.03 +/- 4.27 mg/kg/h respectively.</w:t>
-      </w:r>
-    </w:p>
-    <w:p>
-      <w:pPr>
-        <w:pStyle w:val="Heading3"/>
-      </w:pPr>
-      <w:r>
-        <w:t>Belcher et al. 2019</w:t>
-      </w:r>
-    </w:p>
-    <w:p>
-      <w:pPr>
-        <w:pStyle w:val="ListParagraph"/>
-        <w:numPr>
-          <w:ilvl w:val="0"/>
-          <w:numId w:val="3"/>
-        </w:numPr>
-      </w:pPr>
-      <w:r>
-        <w:t>Estimated respiration rates for Southern Ocean species using regression of body mass and temperature.</w:t>
-      </w:r>
-    </w:p>
-    <w:p>
-      <w:pPr>
-        <w:pStyle w:val="ListParagraph"/>
-        <w:numPr>
-          <w:ilvl w:val="1"/>
-          <w:numId w:val="3"/>
-        </w:numPr>
-      </w:pPr>
-      <w:r>
-        <w:t>From data on previous myctophid studies.</w:t>
-      </w:r>
-    </w:p>
-    <w:p>
-      <w:pPr>
-        <w:pStyle w:val="ListParagraph"/>
-        <w:numPr>
-          <w:ilvl w:val="1"/>
-          <w:numId w:val="3"/>
-        </w:numPr>
-      </w:pPr>
-      <w:r>
-        <w:t>Not species specific.</w:t>
-      </w:r>
-    </w:p>
-    <w:p>
-      <w:pPr>
-        <w:pStyle w:val="Heading3"/>
-      </w:pPr>
-      <w:r>
-        <w:t>Methodological Considerations of Respirometry</w:t>
-      </w:r>
-    </w:p>
-    <w:p>
-      <w:pPr>
-        <w:pStyle w:val="ListParagraph"/>
-        <w:numPr>
-          <w:ilvl w:val="0"/>
-          <w:numId w:val="1"/>
-        </w:numPr>
-      </w:pPr>
-      <w:r>
-        <w:t xml:space="preserve">All fish used “suffered some mechanical damage” before </w:t>
-      </w:r>
-      <w:commentRangeStart w:id="0"/>
-      <w:r>
-        <w:t>respirometry</w:t>
-      </w:r>
-      <w:commentRangeEnd w:id="0"/>
+        <w:t xml:space="preserve">Especially important for highly migratory fish like </w:t>
+      </w:r>
+      <w:commentRangeStart w:id="5"/>
+      <w:proofErr w:type="spellStart"/>
+      <w:r>
+        <w:t>myctophids</w:t>
+      </w:r>
+      <w:commentRangeEnd w:id="5"/>
+      <w:proofErr w:type="spellEnd"/>
       <w:r>
         <w:rPr>
           <w:rStyle w:val="CommentReference"/>
         </w:rPr>
-        <w:commentReference w:id="0"/>
-      </w:r>
-      <w:r>
-        <w:t>. Those which were “lively and pristine” selected for analysis.</w:t>
-      </w:r>
-    </w:p>
-    <w:p>
-      <w:pPr>
-        <w:pStyle w:val="ListParagraph"/>
-        <w:numPr>
-          <w:ilvl w:val="1"/>
-          <w:numId w:val="1"/>
-        </w:numPr>
-      </w:pPr>
-      <w:r>
-        <w:t xml:space="preserve">Damage </w:t>
-      </w:r>
-      <w:r>
-        <w:sym w:font="Wingdings" w:char="F0E0"/>
-      </w:r>
-      <w:r>
-        <w:t xml:space="preserve"> stress onto the fish. May not get representative results.</w:t>
-      </w:r>
-    </w:p>
-    <w:p>
-      <w:pPr>
-        <w:pStyle w:val="ListParagraph"/>
-        <w:numPr>
-          <w:ilvl w:val="1"/>
-          <w:numId w:val="1"/>
-        </w:numPr>
-      </w:pPr>
-      <w:r>
-        <w:t>Select for more active/hardy fish.</w:t>
+        <w:commentReference w:id="5"/>
+      </w:r>
+      <w:r>
+        <w:t>.</w:t>
+      </w:r>
+    </w:p>
+    <w:p>
+      <w:pPr>
+        <w:rPr>
+          <w:strike/>
+          <w:highlight w:val="yellow"/>
+        </w:rPr>
+      </w:pPr>
+      <w:r>
+        <w:rPr>
+          <w:strike/>
+          <w:highlight w:val="yellow"/>
+        </w:rPr>
+        <w:t xml:space="preserve">It is due to this completeness that FMR is often the more ecologically relevant measure, and may be subject to more direct selection than SMR \cite{RN199, RN259}. </w:t>
+      </w:r>
+    </w:p>
+    <w:p>
+      <w:pPr>
+        <w:rPr>
+          <w:strike/>
+          <w:highlight w:val="yellow"/>
+        </w:rPr>
+      </w:pPr>
+      <w:r>
+        <w:rPr>
+          <w:strike/>
+          <w:highlight w:val="yellow"/>
+        </w:rPr>
+        <w:t>Despite its relevance, SMR is still a more common measure of metabolic rate than FMR.</w:t>
+      </w:r>
+    </w:p>
+    <w:p>
+      <w:pPr>
+        <w:rPr>
+          <w:strike/>
+        </w:rPr>
+      </w:pPr>
+      <w:r>
+        <w:rPr>
+          <w:strike/>
+          <w:highlight w:val="yellow"/>
+        </w:rPr>
+        <w:t>This is because SMR is a more standardised measure, \cite{RN194, RN193} and the doubly-labelled water technique is more logistically challenging, requiring capture and recapture of a wild animal \cite{lifson1955measurement}.</w:t>
       </w:r>
     </w:p>
     <w:p>
@@ -178,226 +459,61 @@
         <w:pStyle w:val="Heading2"/>
       </w:pPr>
       <w:r>
-        <w:t>Importance of FMR</w:t>
-      </w:r>
-    </w:p>
-    <w:p>
-      <w:r>
-        <w:t>Copy/paste from First Pro</w:t>
-      </w:r>
-      <w:r>
-        <w:t>g Review</w:t>
-      </w:r>
-    </w:p>
-    <w:p>
-      <w:r>
-        <w:rPr>
-          <w:strike/>
-          <w:highlight w:val="yellow"/>
-        </w:rPr>
-        <w:t xml:space="preserve">While </w:t>
-      </w:r>
-      <w:commentRangeStart w:id="1"/>
-      <w:r>
-        <w:rPr>
-          <w:strike/>
-          <w:highlight w:val="yellow"/>
-        </w:rPr>
-        <w:t xml:space="preserve">SMR </w:t>
-      </w:r>
-      <w:commentRangeEnd w:id="1"/>
-      <w:r>
-        <w:rPr>
-          <w:rStyle w:val="CommentReference"/>
-          <w:strike/>
-          <w:highlight w:val="yellow"/>
-        </w:rPr>
-        <w:commentReference w:id="1"/>
-      </w:r>
-      <w:r>
-        <w:rPr>
-          <w:strike/>
-          <w:highlight w:val="yellow"/>
-        </w:rPr>
-        <w:t>is useful in understanding basal costs, it</w:t>
-      </w:r>
-      <w:r>
-        <w:t xml:space="preserve"> </w:t>
-      </w:r>
-      <w:r>
-        <w:t xml:space="preserve">SMR </w:t>
-      </w:r>
-      <w:r>
-        <w:t xml:space="preserve">does not capture to full cost of life for a wild organism; for that, field metabolic rate (FMR) is used. </w:t>
-      </w:r>
-    </w:p>
-    <w:p>
-      <w:r>
-        <w:t xml:space="preserve">FMR is the time-averaged energy expenditure of an organism, free-ranging in its natural habitat \cite{RN199, RN259}. </w:t>
-      </w:r>
-    </w:p>
-    <w:p>
-      <w:pPr>
-        <w:rPr>
-          <w:strike/>
-          <w:highlight w:val="yellow"/>
-        </w:rPr>
-      </w:pPr>
-      <w:r>
-        <w:rPr>
-          <w:strike/>
-          <w:highlight w:val="yellow"/>
-        </w:rPr>
-        <w:t xml:space="preserve">FMR is most commonly measured using the doubly-labelled water technique. </w:t>
-      </w:r>
-    </w:p>
-    <w:p>
-      <w:pPr>
-        <w:rPr>
-          <w:strike/>
-        </w:rPr>
-      </w:pPr>
-      <w:r>
-        <w:rPr>
-          <w:strike/>
-          <w:highlight w:val="yellow"/>
-        </w:rPr>
-        <w:t>This involves measuring carbon dioxide production, by injecting the animal with labelled water ($^{2}H_{2}^{18}O$) and using elimination rates to measure carbon dioxide production \cite{lifson1955measurement}.</w:t>
-      </w:r>
-      <w:r>
-        <w:rPr>
-          <w:strike/>
-        </w:rPr>
-        <w:t xml:space="preserve"> </w:t>
-      </w:r>
-    </w:p>
-    <w:p>
-      <w:r>
-        <w:t xml:space="preserve">FMR includes energy expended on basal costs, but also incorporates the thermic effect of food (also called specific dynamic action), as well as energy used for growth, reproduction, movement, egestion and excretion \cite{RN259, RN261}. </w:t>
-      </w:r>
-    </w:p>
-    <w:p>
-      <w:pPr>
-        <w:pStyle w:val="ListParagraph"/>
-        <w:numPr>
-          <w:ilvl w:val="0"/>
-          <w:numId w:val="1"/>
-        </w:numPr>
-      </w:pPr>
-      <w:r>
-        <w:t xml:space="preserve">Especially important for highly migratory fish like </w:t>
-      </w:r>
-      <w:commentRangeStart w:id="2"/>
-      <w:r>
-        <w:t>myctophids</w:t>
-      </w:r>
-      <w:commentRangeEnd w:id="2"/>
-      <w:r>
-        <w:rPr>
-          <w:rStyle w:val="CommentReference"/>
-        </w:rPr>
-        <w:commentReference w:id="2"/>
-      </w:r>
-      <w:r>
-        <w:t>.</w:t>
-      </w:r>
-    </w:p>
-    <w:p>
-      <w:pPr>
-        <w:rPr>
-          <w:strike/>
-          <w:highlight w:val="yellow"/>
-        </w:rPr>
-      </w:pPr>
-      <w:r>
-        <w:rPr>
-          <w:strike/>
-          <w:highlight w:val="yellow"/>
-        </w:rPr>
-        <w:t xml:space="preserve">It is due to this completeness that FMR is often the more ecologically relevant measure, and may be subject to more direct selection than SMR \cite{RN199, RN259}. </w:t>
-      </w:r>
-    </w:p>
-    <w:p>
-      <w:pPr>
-        <w:rPr>
-          <w:strike/>
-          <w:highlight w:val="yellow"/>
-        </w:rPr>
-      </w:pPr>
-      <w:r>
-        <w:rPr>
-          <w:strike/>
-          <w:highlight w:val="yellow"/>
-        </w:rPr>
-        <w:t>Despite its relevance, SMR is still a more common measure of metabolic rate than FMR.</w:t>
-      </w:r>
-    </w:p>
-    <w:p>
-      <w:pPr>
-        <w:rPr>
-          <w:strike/>
-        </w:rPr>
-      </w:pPr>
-      <w:r>
-        <w:rPr>
-          <w:strike/>
-          <w:highlight w:val="yellow"/>
-        </w:rPr>
-        <w:t>This is because SMR is a more standardised measure, \cite{RN194, RN193} and the doubly-labelled water technique is more logistically challenging, requiring capture and recapture of a wild animal \cite{lifson1955measurement}.</w:t>
-      </w:r>
-    </w:p>
-    <w:p>
-      <w:pPr>
-        <w:pStyle w:val="Heading2"/>
-      </w:pPr>
-      <w:r>
         <w:t xml:space="preserve">Otolith Isotope </w:t>
       </w:r>
-      <w:commentRangeStart w:id="3"/>
+      <w:commentRangeStart w:id="6"/>
       <w:r>
         <w:t>Method</w:t>
       </w:r>
-      <w:commentRangeEnd w:id="3"/>
+      <w:commentRangeEnd w:id="6"/>
       <w:r>
         <w:rPr>
           <w:rStyle w:val="CommentReference"/>
           <w:rFonts w:asciiTheme="minorHAnsi" w:eastAsiaTheme="minorHAnsi" w:hAnsiTheme="minorHAnsi" w:cstheme="minorBidi"/>
           <w:color w:val="auto"/>
         </w:rPr>
-        <w:commentReference w:id="3"/>
-      </w:r>
-    </w:p>
-    <w:p>
-      <w:r>
-        <w:t>Copy/paste from First Prog Review</w:t>
-      </w:r>
-    </w:p>
-    <w:p>
-      <w:pPr>
-        <w:rPr>
-          <w:rFonts w:cstheme="minorHAnsi"/>
-        </w:rPr>
-      </w:pPr>
-      <w:r>
-        <w:rPr>
-          <w:rFonts w:cstheme="minorHAnsi"/>
+        <w:commentReference w:id="6"/>
+      </w:r>
+    </w:p>
+    <w:p>
+      <w:r>
+        <w:t xml:space="preserve">Copy/paste from First </w:t>
+      </w:r>
+      <w:proofErr w:type="spellStart"/>
+      <w:r>
+        <w:t>Prog</w:t>
+      </w:r>
+      <w:proofErr w:type="spellEnd"/>
+      <w:r>
+        <w:t xml:space="preserve"> Review</w:t>
+      </w:r>
+    </w:p>
+    <w:p>
+      <w:pPr>
+        <w:rPr>
+          <w:rFonts w:cstheme="minorHAnsi"/>
+        </w:rPr>
+      </w:pPr>
+      <w:r>
+        <w:rPr>
+          <w:rFonts w:cstheme="minorHAnsi"/>
+        </w:rPr>
+        <w:t xml:space="preserve">Otoliths (from the Greek meaning ``ear-stone''), are structures made of calcium carbonate (usually aragonite) and an organic matrix in the inner ears of fishes. </w:t>
+      </w:r>
+    </w:p>
+    <w:p>
+      <w:pPr>
+        <w:rPr>
+          <w:rFonts w:cstheme="minorHAnsi"/>
+        </w:rPr>
+      </w:pPr>
+      <w:r>
+        <w:rPr>
+          <w:rFonts w:cstheme="minorHAnsi"/>
+          <w:strike/>
+          <w:highlight w:val="yellow"/>
         </w:rPr>
         <w:lastRenderedPageBreak/>
-        <w:t xml:space="preserve">Otoliths (from the Greek meaning ``ear-stone''), are structures made of calcium carbonate (usually aragonite) and an organic matrix in the inner ears of fishes. </w:t>
-      </w:r>
-    </w:p>
-    <w:p>
-      <w:pPr>
-        <w:rPr>
-          <w:rFonts w:cstheme="minorHAnsi"/>
-        </w:rPr>
-      </w:pPr>
-      <w:r>
-        <w:rPr>
-          <w:rFonts w:cstheme="minorHAnsi"/>
-          <w:strike/>
-          <w:highlight w:val="yellow"/>
-        </w:rPr>
         <w:t>Often used in ageing fishes,</w:t>
       </w:r>
       <w:r>
@@ -420,19 +536,19 @@
         </w:rPr>
         <w:t xml:space="preserve"> in layers, similar to the rings of a tree. Once laid down, otoliths are metabolically inert \cite{</w:t>
       </w:r>
-      <w:commentRangeStart w:id="4"/>
+      <w:commentRangeStart w:id="7"/>
       <w:r>
         <w:rPr>
           <w:rFonts w:cstheme="minorHAnsi"/>
         </w:rPr>
         <w:t>RN186</w:t>
       </w:r>
-      <w:commentRangeEnd w:id="4"/>
+      <w:commentRangeEnd w:id="7"/>
       <w:r>
         <w:rPr>
           <w:rStyle w:val="CommentReference"/>
         </w:rPr>
-        <w:commentReference w:id="4"/>
+        <w:commentReference w:id="7"/>
       </w:r>
       <w:r>
         <w:rPr>
@@ -440,7 +556,7 @@
         </w:rPr>
         <w:t xml:space="preserve">, </w:t>
       </w:r>
-      <w:commentRangeStart w:id="5"/>
+      <w:commentRangeStart w:id="8"/>
       <w:r>
         <w:rPr>
           <w:rFonts w:cstheme="minorHAnsi"/>
@@ -448,13 +564,13 @@
         </w:rPr>
         <w:t>RN152</w:t>
       </w:r>
-      <w:commentRangeEnd w:id="5"/>
+      <w:commentRangeEnd w:id="8"/>
       <w:r>
         <w:rPr>
           <w:rStyle w:val="CommentReference"/>
           <w:highlight w:val="yellow"/>
         </w:rPr>
-        <w:commentReference w:id="5"/>
+        <w:commentReference w:id="8"/>
       </w:r>
       <w:r>
         <w:rPr>
@@ -500,20 +616,48 @@
         <w:rPr>
           <w:rFonts w:cstheme="minorHAnsi"/>
         </w:rPr>
-        <w:t xml:space="preserve"> components. The first is dissolved inorganic carbon, ingested from the surrounding seawater. </w:t>
-      </w:r>
-    </w:p>
-    <w:p>
-      <w:pPr>
-        <w:rPr>
-          <w:rFonts w:cstheme="minorHAnsi"/>
-        </w:rPr>
-      </w:pPr>
-      <w:r>
-        <w:rPr>
-          <w:rFonts w:cstheme="minorHAnsi"/>
-        </w:rPr>
-        <w:t xml:space="preserve">The second is metabolic carbon, which is produced during cellular respiration, and contains the carbon from the fish's </w:t>
+        <w:t xml:space="preserve"> components. The first </w:t>
+      </w:r>
+      <w:proofErr w:type="gramStart"/>
+      <w:r>
+        <w:rPr>
+          <w:rFonts w:cstheme="minorHAnsi"/>
+        </w:rPr>
+        <w:t>is dissolved</w:t>
+      </w:r>
+      <w:proofErr w:type="gramEnd"/>
+      <w:r>
+        <w:rPr>
+          <w:rFonts w:cstheme="minorHAnsi"/>
+        </w:rPr>
+        <w:t xml:space="preserve"> inorganic carbon, ingested from the surrounding seawater. </w:t>
+      </w:r>
+    </w:p>
+    <w:p>
+      <w:pPr>
+        <w:rPr>
+          <w:rFonts w:cstheme="minorHAnsi"/>
+        </w:rPr>
+      </w:pPr>
+      <w:r>
+        <w:rPr>
+          <w:rFonts w:cstheme="minorHAnsi"/>
+        </w:rPr>
+        <w:t xml:space="preserve">The second is metabolic carbon, which </w:t>
+      </w:r>
+      <w:proofErr w:type="gramStart"/>
+      <w:r>
+        <w:rPr>
+          <w:rFonts w:cstheme="minorHAnsi"/>
+        </w:rPr>
+        <w:t>is produced</w:t>
+      </w:r>
+      <w:proofErr w:type="gramEnd"/>
+      <w:r>
+        <w:rPr>
+          <w:rFonts w:cstheme="minorHAnsi"/>
+        </w:rPr>
+        <w:t xml:space="preserve"> during cellular respiration, and contains the carbon from the fish's </w:t>
       </w:r>
       <w:r>
         <w:rPr>
@@ -553,19 +697,19 @@
         </w:rPr>
         <w:t xml:space="preserve"> (~1.3 </w:t>
       </w:r>
-      <w:commentRangeStart w:id="6"/>
+      <w:commentRangeStart w:id="9"/>
       <w:r>
         <w:rPr>
           <w:rFonts w:cstheme="minorHAnsi"/>
         </w:rPr>
         <w:t>DIC</w:t>
       </w:r>
-      <w:commentRangeEnd w:id="6"/>
+      <w:commentRangeEnd w:id="9"/>
       <w:r>
         <w:rPr>
           <w:rStyle w:val="CommentReference"/>
         </w:rPr>
-        <w:commentReference w:id="6"/>
+        <w:commentReference w:id="9"/>
       </w:r>
       <w:r>
         <w:rPr>
@@ -573,19 +717,19 @@
         </w:rPr>
         <w:t xml:space="preserve">, </w:t>
       </w:r>
-      <w:commentRangeStart w:id="7"/>
+      <w:commentRangeStart w:id="10"/>
       <w:r>
         <w:rPr>
           <w:rFonts w:cstheme="minorHAnsi"/>
         </w:rPr>
         <w:t>~-17.0—22.0%o diet</w:t>
       </w:r>
-      <w:commentRangeEnd w:id="7"/>
+      <w:commentRangeEnd w:id="10"/>
       <w:r>
         <w:rPr>
           <w:rStyle w:val="CommentReference"/>
         </w:rPr>
-        <w:commentReference w:id="7"/>
+        <w:commentReference w:id="10"/>
       </w:r>
       <w:r>
         <w:rPr>
@@ -606,19 +750,19 @@
         </w:rPr>
         <w:t>Based on this isotopic distinction, a simple mixing model can be used to calculate the proportion of metabolic carbon in the blood, $M$ \cite{</w:t>
       </w:r>
-      <w:commentRangeStart w:id="8"/>
+      <w:commentRangeStart w:id="11"/>
       <w:r>
         <w:rPr>
           <w:rFonts w:cstheme="minorHAnsi"/>
         </w:rPr>
         <w:t>RN147, trueman2016ecogeochemistry</w:t>
       </w:r>
-      <w:commentRangeEnd w:id="8"/>
+      <w:commentRangeEnd w:id="11"/>
       <w:r>
         <w:rPr>
           <w:rStyle w:val="CommentReference"/>
         </w:rPr>
-        <w:commentReference w:id="8"/>
+        <w:commentReference w:id="11"/>
       </w:r>
       <w:r>
         <w:rPr>
@@ -653,7 +797,43 @@
           <w:strike/>
           <w:highlight w:val="yellow"/>
         </w:rPr>
-        <w:t>The key advantage of this technique for macroevolutionary studies is that otolith collections are numerous and global, due to their use in ageing fishes \cite{RN186}.</w:t>
+        <w:t xml:space="preserve">The key advantage of this technique for </w:t>
+      </w:r>
+      <w:proofErr w:type="spellStart"/>
+      <w:r>
+        <w:rPr>
+          <w:rFonts w:cstheme="minorHAnsi"/>
+          <w:strike/>
+          <w:highlight w:val="yellow"/>
+        </w:rPr>
+        <w:t>macroevolutionary</w:t>
+      </w:r>
+      <w:proofErr w:type="spellEnd"/>
+      <w:r>
+        <w:rPr>
+          <w:rFonts w:cstheme="minorHAnsi"/>
+          <w:strike/>
+          <w:highlight w:val="yellow"/>
+        </w:rPr>
+        <w:t xml:space="preserve"> studies is that otolith collections are numerous and global, due to their use in ageing fishes \</w:t>
+      </w:r>
+      <w:proofErr w:type="gramStart"/>
+      <w:r>
+        <w:rPr>
+          <w:rFonts w:cstheme="minorHAnsi"/>
+          <w:strike/>
+          <w:highlight w:val="yellow"/>
+        </w:rPr>
+        <w:t>cite{</w:t>
+      </w:r>
+      <w:proofErr w:type="gramEnd"/>
+      <w:r>
+        <w:rPr>
+          <w:rFonts w:cstheme="minorHAnsi"/>
+          <w:strike/>
+          <w:highlight w:val="yellow"/>
+        </w:rPr>
+        <w:t>RN186}.</w:t>
       </w:r>
       <w:r>
         <w:rPr>
@@ -671,29 +851,67 @@
           <w:highlight w:val="yellow"/>
         </w:rPr>
       </w:pPr>
-      <w:r>
-        <w:rPr>
-          <w:rFonts w:cstheme="minorHAnsi"/>
-          <w:strike/>
-          <w:highlight w:val="yellow"/>
-        </w:rPr>
-        <w:t>Addtionally, this method integrates all aspects of FMR, % double check</w:t>
-      </w:r>
-    </w:p>
-    <w:p>
-      <w:pPr>
-        <w:rPr>
-          <w:rFonts w:cstheme="minorHAnsi"/>
-          <w:strike/>
-        </w:rPr>
-      </w:pPr>
-      <w:r>
-        <w:rPr>
-          <w:rFonts w:cstheme="minorHAnsi"/>
-          <w:strike/>
-          <w:highlight w:val="yellow"/>
-        </w:rPr>
-        <w:t>and does not require the fish to be captured and recaptured.</w:t>
+      <w:proofErr w:type="spellStart"/>
+      <w:r>
+        <w:rPr>
+          <w:rFonts w:cstheme="minorHAnsi"/>
+          <w:strike/>
+          <w:highlight w:val="yellow"/>
+        </w:rPr>
+        <w:t>Addtionally</w:t>
+      </w:r>
+      <w:proofErr w:type="spellEnd"/>
+      <w:r>
+        <w:rPr>
+          <w:rFonts w:cstheme="minorHAnsi"/>
+          <w:strike/>
+          <w:highlight w:val="yellow"/>
+        </w:rPr>
+        <w:t xml:space="preserve">, this method integrates all aspects of FMR, </w:t>
+      </w:r>
+      <w:proofErr w:type="gramStart"/>
+      <w:r>
+        <w:rPr>
+          <w:rFonts w:cstheme="minorHAnsi"/>
+          <w:strike/>
+          <w:highlight w:val="yellow"/>
+        </w:rPr>
+        <w:t>%</w:t>
+      </w:r>
+      <w:proofErr w:type="gramEnd"/>
+      <w:r>
+        <w:rPr>
+          <w:rFonts w:cstheme="minorHAnsi"/>
+          <w:strike/>
+          <w:highlight w:val="yellow"/>
+        </w:rPr>
+        <w:t xml:space="preserve"> double check</w:t>
+      </w:r>
+    </w:p>
+    <w:p>
+      <w:pPr>
+        <w:rPr>
+          <w:rFonts w:cstheme="minorHAnsi"/>
+          <w:strike/>
+        </w:rPr>
+      </w:pPr>
+      <w:proofErr w:type="gramStart"/>
+      <w:r>
+        <w:rPr>
+          <w:rFonts w:cstheme="minorHAnsi"/>
+          <w:strike/>
+          <w:highlight w:val="yellow"/>
+        </w:rPr>
+        <w:t>and</w:t>
+      </w:r>
+      <w:proofErr w:type="gramEnd"/>
+      <w:r>
+        <w:rPr>
+          <w:rFonts w:cstheme="minorHAnsi"/>
+          <w:strike/>
+          <w:highlight w:val="yellow"/>
+        </w:rPr>
+        <w:t xml:space="preserve"> does not require the fish to be captured and recaptured.</w:t>
       </w:r>
       <w:r>
         <w:rPr>
@@ -734,7 +952,61 @@
           <w:strike/>
           <w:highlight w:val="yellow"/>
         </w:rPr>
-        <w:t xml:space="preserve">One validation study by Chung et al. \cite{RN261} used \textit{Gadus morhua}. </w:t>
+        <w:t>One validation study by Chung et al. \cite{RN261} used \</w:t>
+      </w:r>
+      <w:proofErr w:type="spellStart"/>
+      <w:r>
+        <w:rPr>
+          <w:rFonts w:cstheme="minorHAnsi"/>
+          <w:strike/>
+          <w:highlight w:val="yellow"/>
+        </w:rPr>
+        <w:t>textit</w:t>
+      </w:r>
+      <w:proofErr w:type="spellEnd"/>
+      <w:r>
+        <w:rPr>
+          <w:rFonts w:cstheme="minorHAnsi"/>
+          <w:strike/>
+          <w:highlight w:val="yellow"/>
+        </w:rPr>
+        <w:t>{</w:t>
+      </w:r>
+      <w:proofErr w:type="spellStart"/>
+      <w:r>
+        <w:rPr>
+          <w:rFonts w:cstheme="minorHAnsi"/>
+          <w:strike/>
+          <w:highlight w:val="yellow"/>
+        </w:rPr>
+        <w:t>Gadus</w:t>
+      </w:r>
+      <w:proofErr w:type="spellEnd"/>
+      <w:r>
+        <w:rPr>
+          <w:rFonts w:cstheme="minorHAnsi"/>
+          <w:strike/>
+          <w:highlight w:val="yellow"/>
+        </w:rPr>
+        <w:t xml:space="preserve"> </w:t>
+      </w:r>
+      <w:proofErr w:type="spellStart"/>
+      <w:r>
+        <w:rPr>
+          <w:rFonts w:cstheme="minorHAnsi"/>
+          <w:strike/>
+          <w:highlight w:val="yellow"/>
+        </w:rPr>
+        <w:t>morhua</w:t>
+      </w:r>
+      <w:proofErr w:type="spellEnd"/>
+      <w:r>
+        <w:rPr>
+          <w:rFonts w:cstheme="minorHAnsi"/>
+          <w:strike/>
+          <w:highlight w:val="yellow"/>
+        </w:rPr>
+        <w:t xml:space="preserve">}. </w:t>
       </w:r>
     </w:p>
     <w:p>
@@ -777,9 +1049,56 @@
           <w:rFonts w:cstheme="minorHAnsi"/>
           <w:highlight w:val="yellow"/>
         </w:rPr>
-        <w:t xml:space="preserve">M value can be calibrated to oxygen </w:t>
-      </w:r>
-      <w:commentRangeStart w:id="9"/>
+        <w:t>M value</w:t>
+      </w:r>
+      <w:r>
+        <w:rPr>
+          <w:rFonts w:cstheme="minorHAnsi"/>
+          <w:strike/>
+          <w:highlight w:val="yellow"/>
+        </w:rPr>
+        <w:t xml:space="preserve"> </w:t>
+      </w:r>
+      <w:proofErr w:type="gramStart"/>
+      <w:r>
+        <w:rPr>
+          <w:rFonts w:cstheme="minorHAnsi"/>
+          <w:strike/>
+          <w:highlight w:val="yellow"/>
+        </w:rPr>
+        <w:t>can be calibrated</w:t>
+      </w:r>
+      <w:proofErr w:type="gramEnd"/>
+      <w:r>
+        <w:rPr>
+          <w:rFonts w:cstheme="minorHAnsi"/>
+          <w:strike/>
+          <w:highlight w:val="yellow"/>
+        </w:rPr>
+        <w:t xml:space="preserve"> to</w:t>
+      </w:r>
+      <w:r>
+        <w:rPr>
+          <w:rFonts w:cstheme="minorHAnsi"/>
+          <w:highlight w:val="yellow"/>
+        </w:rPr>
+        <w:t xml:space="preserve"> </w:t>
+      </w:r>
+      <w:r>
+        <w:rPr>
+          <w:rFonts w:cstheme="minorHAnsi"/>
+          <w:highlight w:val="yellow"/>
+        </w:rPr>
+        <w:t xml:space="preserve">correlates with </w:t>
+      </w:r>
+      <w:r>
+        <w:rPr>
+          <w:rFonts w:cstheme="minorHAnsi"/>
+          <w:highlight w:val="yellow"/>
+        </w:rPr>
+        <w:t xml:space="preserve">oxygen </w:t>
+      </w:r>
+      <w:commentRangeStart w:id="12"/>
       <w:r>
         <w:rPr>
           <w:rFonts w:cstheme="minorHAnsi"/>
@@ -787,13 +1106,13 @@
         </w:rPr>
         <w:t>consumption</w:t>
       </w:r>
-      <w:commentRangeEnd w:id="9"/>
+      <w:commentRangeEnd w:id="12"/>
       <w:r>
         <w:rPr>
           <w:rStyle w:val="CommentReference"/>
           <w:highlight w:val="yellow"/>
         </w:rPr>
-        <w:commentReference w:id="9"/>
+        <w:commentReference w:id="12"/>
       </w:r>
       <w:r>
         <w:rPr>
@@ -857,7 +1176,25 @@
           <w:strike/>
           <w:highlight w:val="yellow"/>
         </w:rPr>
-        <w:t xml:space="preserve">Values of oxygen consumption approaching MMR are poorly differentiated in the $M$ value, due regulation of blood pH by the fish \cite{solomon2006experimental}. </w:t>
+        <w:t>Values of oxygen consumption approaching MMR are poorly differentiated in the $M$ value, due regulation of blood pH by the fish \</w:t>
+      </w:r>
+      <w:proofErr w:type="gramStart"/>
+      <w:r>
+        <w:rPr>
+          <w:rFonts w:cstheme="minorHAnsi"/>
+          <w:strike/>
+          <w:highlight w:val="yellow"/>
+        </w:rPr>
+        <w:t>cite{</w:t>
+      </w:r>
+      <w:proofErr w:type="gramEnd"/>
+      <w:r>
+        <w:rPr>
+          <w:rFonts w:cstheme="minorHAnsi"/>
+          <w:strike/>
+          <w:highlight w:val="yellow"/>
+        </w:rPr>
+        <w:t xml:space="preserve">solomon2006experimental}. </w:t>
       </w:r>
     </w:p>
     <w:p>
@@ -890,15 +1227,118 @@
           <w:strike/>
           <w:highlight w:val="yellow"/>
         </w:rPr>
-        <w:t>Additionally, it is unlikely that free-living individuals would sustain a high metabolic rate for long enough to be recorded in the otolith, for the exponential relationship betwen $M$ and oxygen consumption to become problematic. % rework this sentence</w:t>
-      </w:r>
+        <w:t xml:space="preserve">Additionally, it is unlikely that free-living individuals would sustain a high metabolic rate for long enough to be recorded in the otolith, for the exponential relationship </w:t>
+      </w:r>
+      <w:proofErr w:type="spellStart"/>
+      <w:r>
+        <w:rPr>
+          <w:rFonts w:cstheme="minorHAnsi"/>
+          <w:strike/>
+          <w:highlight w:val="yellow"/>
+        </w:rPr>
+        <w:t>betwen</w:t>
+      </w:r>
+      <w:proofErr w:type="spellEnd"/>
+      <w:r>
+        <w:rPr>
+          <w:rFonts w:cstheme="minorHAnsi"/>
+          <w:strike/>
+          <w:highlight w:val="yellow"/>
+        </w:rPr>
+        <w:t xml:space="preserve"> $M$ and oxygen consumption to become problematic. </w:t>
+      </w:r>
+      <w:proofErr w:type="gramStart"/>
+      <w:r>
+        <w:rPr>
+          <w:rFonts w:cstheme="minorHAnsi"/>
+          <w:strike/>
+          <w:highlight w:val="yellow"/>
+        </w:rPr>
+        <w:t>%</w:t>
+      </w:r>
+      <w:proofErr w:type="gramEnd"/>
+      <w:r>
+        <w:rPr>
+          <w:rFonts w:cstheme="minorHAnsi"/>
+          <w:strike/>
+          <w:highlight w:val="yellow"/>
+        </w:rPr>
+        <w:t xml:space="preserve"> rework this sentence</w:t>
+      </w:r>
+    </w:p>
+    <w:p>
+      <w:pPr>
+        <w:pStyle w:val="ListParagraph"/>
+        <w:numPr>
+          <w:ilvl w:val="0"/>
+          <w:numId w:val="5"/>
+        </w:numPr>
+      </w:pPr>
+      <w:r>
+        <w:t xml:space="preserve">Potential exploit to </w:t>
+      </w:r>
+      <w:commentRangeStart w:id="13"/>
+      <w:r>
+        <w:t>fishery</w:t>
+      </w:r>
+      <w:commentRangeEnd w:id="13"/>
+      <w:r>
+        <w:rPr>
+          <w:rStyle w:val="CommentReference"/>
+        </w:rPr>
+        <w:commentReference w:id="13"/>
+      </w:r>
+      <w:r>
+        <w:t>.</w:t>
+      </w:r>
+    </w:p>
+    <w:p>
+      <w:pPr>
+        <w:pStyle w:val="ListParagraph"/>
+        <w:numPr>
+          <w:ilvl w:val="1"/>
+          <w:numId w:val="5"/>
+        </w:numPr>
+      </w:pPr>
+      <w:r>
+        <w:t>Fishmeal for aquaculture.</w:t>
+      </w:r>
+    </w:p>
+    <w:p>
+      <w:pPr>
+        <w:pStyle w:val="ListParagraph"/>
+        <w:numPr>
+          <w:ilvl w:val="1"/>
+          <w:numId w:val="5"/>
+        </w:numPr>
+      </w:pPr>
+      <w:r>
+        <w:t>Omega-3 dietary supplement.</w:t>
+      </w:r>
+    </w:p>
+    <w:p>
+      <w:pPr>
+        <w:pStyle w:val="ListParagraph"/>
+        <w:numPr>
+          <w:ilvl w:val="1"/>
+          <w:numId w:val="5"/>
+        </w:numPr>
+      </w:pPr>
+      <w:proofErr w:type="gramStart"/>
+      <w:r>
+        <w:t>More pressing issue.</w:t>
+      </w:r>
+      <w:proofErr w:type="gramEnd"/>
     </w:p>
     <w:p>
       <w:pPr>
         <w:pStyle w:val="Heading2"/>
       </w:pPr>
       <w:r>
-        <w:t>Aims</w:t>
+        <w:t>A</w:t>
+      </w:r>
+      <w:r>
+        <w:t>ims</w:t>
       </w:r>
     </w:p>
     <w:p>
@@ -910,7 +1350,18 @@
         </w:numPr>
       </w:pPr>
       <w:r>
-        <w:t>Estimate FMR for six species of Southern Ocean myctophids using otolith isotope method.</w:t>
+        <w:t>Compare M</w:t>
+      </w:r>
+      <w:r>
+        <w:t xml:space="preserve"> for six species of Southern Ocean </w:t>
+      </w:r>
+      <w:proofErr w:type="spellStart"/>
+      <w:r>
+        <w:t>myctophids</w:t>
+      </w:r>
+      <w:proofErr w:type="spellEnd"/>
+      <w:r>
+        <w:t xml:space="preserve"> using otolith isotope method.</w:t>
       </w:r>
     </w:p>
     <w:p>
@@ -921,9 +1372,19 @@
           <w:numId w:val="4"/>
         </w:numPr>
       </w:pPr>
-      <w:r>
-        <w:t>Electrona carlsbergi</w:t>
-      </w:r>
+      <w:proofErr w:type="spellStart"/>
+      <w:r>
+        <w:t>Electrona</w:t>
+      </w:r>
+      <w:proofErr w:type="spellEnd"/>
+      <w:r>
+        <w:t xml:space="preserve"> </w:t>
+      </w:r>
+      <w:proofErr w:type="spellStart"/>
+      <w:r>
+        <w:t>carlsbergi</w:t>
+      </w:r>
+      <w:proofErr w:type="spellEnd"/>
     </w:p>
     <w:p>
       <w:pPr>
@@ -933,8 +1394,13 @@
           <w:numId w:val="4"/>
         </w:numPr>
       </w:pPr>
-      <w:r>
-        <w:t>Electrona Antarctica</w:t>
+      <w:proofErr w:type="spellStart"/>
+      <w:r>
+        <w:t>Electrona</w:t>
+      </w:r>
+      <w:proofErr w:type="spellEnd"/>
+      <w:r>
+        <w:t xml:space="preserve"> Antarctica</w:t>
       </w:r>
     </w:p>
     <w:p>
@@ -945,9 +1411,20 @@
           <w:numId w:val="4"/>
         </w:numPr>
       </w:pPr>
-      <w:r>
-        <w:t>Gymnoscopelus nicholsi</w:t>
-      </w:r>
+      <w:proofErr w:type="spellStart"/>
+      <w:r>
+        <w:lastRenderedPageBreak/>
+        <w:t>Gymnoscopelus</w:t>
+      </w:r>
+      <w:proofErr w:type="spellEnd"/>
+      <w:r>
+        <w:t xml:space="preserve"> </w:t>
+      </w:r>
+      <w:proofErr w:type="spellStart"/>
+      <w:r>
+        <w:t>nicholsi</w:t>
+      </w:r>
+      <w:proofErr w:type="spellEnd"/>
     </w:p>
     <w:p>
       <w:pPr>
@@ -957,9 +1434,19 @@
           <w:numId w:val="4"/>
         </w:numPr>
       </w:pPr>
-      <w:r>
-        <w:t>Gymnoscolepus braueri</w:t>
-      </w:r>
+      <w:proofErr w:type="spellStart"/>
+      <w:r>
+        <w:t>Gymnoscolepus</w:t>
+      </w:r>
+      <w:proofErr w:type="spellEnd"/>
+      <w:r>
+        <w:t xml:space="preserve"> </w:t>
+      </w:r>
+      <w:proofErr w:type="spellStart"/>
+      <w:r>
+        <w:t>braueri</w:t>
+      </w:r>
+      <w:proofErr w:type="spellEnd"/>
     </w:p>
     <w:p>
       <w:pPr>
@@ -969,10 +1456,19 @@
           <w:numId w:val="4"/>
         </w:numPr>
       </w:pPr>
-      <w:r>
-        <w:lastRenderedPageBreak/>
-        <w:t>Krefftichthys anderssoni</w:t>
-      </w:r>
+      <w:proofErr w:type="spellStart"/>
+      <w:r>
+        <w:t>Krefftichthys</w:t>
+      </w:r>
+      <w:proofErr w:type="spellEnd"/>
+      <w:r>
+        <w:t xml:space="preserve"> </w:t>
+      </w:r>
+      <w:proofErr w:type="spellStart"/>
+      <w:r>
+        <w:t>anderssoni</w:t>
+      </w:r>
+      <w:proofErr w:type="spellEnd"/>
     </w:p>
     <w:p>
       <w:pPr>
@@ -982,11 +1478,56 @@
           <w:numId w:val="4"/>
         </w:numPr>
       </w:pPr>
-      <w:r>
-        <w:t>Protomyctophum bolini</w:t>
-      </w:r>
-      <w:bookmarkStart w:id="10" w:name="_GoBack"/>
-      <w:bookmarkEnd w:id="10"/>
+      <w:proofErr w:type="spellStart"/>
+      <w:r>
+        <w:t>Protomyctophum</w:t>
+      </w:r>
+      <w:proofErr w:type="spellEnd"/>
+      <w:r>
+        <w:t xml:space="preserve"> </w:t>
+      </w:r>
+      <w:proofErr w:type="spellStart"/>
+      <w:r>
+        <w:t>bolini</w:t>
+      </w:r>
+      <w:proofErr w:type="spellEnd"/>
+    </w:p>
+    <w:p>
+      <w:pPr>
+        <w:pStyle w:val="ListParagraph"/>
+        <w:numPr>
+          <w:ilvl w:val="0"/>
+          <w:numId w:val="4"/>
+        </w:numPr>
+      </w:pPr>
+      <w:r>
+        <w:t>Among the most abundant species</w:t>
+      </w:r>
+      <w:r>
+        <w:t xml:space="preserve"> of </w:t>
+      </w:r>
+      <w:proofErr w:type="spellStart"/>
+      <w:r>
+        <w:t>myctophid</w:t>
+      </w:r>
+      <w:proofErr w:type="spellEnd"/>
+      <w:r>
+        <w:t xml:space="preserve"> in the Scotia </w:t>
+      </w:r>
+      <w:commentRangeStart w:id="14"/>
+      <w:r>
+        <w:t>Sea</w:t>
+      </w:r>
+      <w:commentRangeEnd w:id="14"/>
+      <w:r>
+        <w:rPr>
+          <w:rStyle w:val="CommentReference"/>
+        </w:rPr>
+        <w:commentReference w:id="14"/>
+      </w:r>
+      <w:r>
+        <w:t>.</w:t>
+      </w:r>
     </w:p>
     <w:sectPr>
       <w:headerReference w:type="default" r:id="rId9"/>
@@ -1001,7 +1542,7 @@
 
 <file path=word/comments.xml><?xml version="1.0" encoding="utf-8"?>
 <w:comments xmlns:wpc="http://schemas.microsoft.com/office/word/2010/wordprocessingCanvas" xmlns:cx="http://schemas.microsoft.com/office/drawing/2014/chartex" xmlns:cx1="http://schemas.microsoft.com/office/drawing/2015/9/8/chartex" xmlns:mc="http://schemas.openxmlformats.org/markup-compatibility/2006" xmlns:o="urn:schemas-microsoft-com:office:office" xmlns:r="http://schemas.openxmlformats.org/officeDocument/2006/relationships" xmlns:m="http://schemas.openxmlformats.org/officeDocument/2006/math" xmlns:v="urn:schemas-microsoft-com:vml" xmlns:wp14="http://schemas.microsoft.com/office/word/2010/wordprocessingDrawing" xmlns:wp="http://schemas.openxmlformats.org/drawingml/2006/wordprocessingDrawing" xmlns:w10="urn:schemas-microsoft-com:office:word" xmlns:w="http://schemas.openxmlformats.org/wordprocessingml/2006/main" xmlns:w14="http://schemas.microsoft.com/office/word/2010/wordml" xmlns:w15="http://schemas.microsoft.com/office/word/2012/wordml" xmlns:w16se="http://schemas.microsoft.com/office/word/2015/wordml/symex" xmlns:wpg="http://schemas.microsoft.com/office/word/2010/wordprocessingGroup" xmlns:wpi="http://schemas.microsoft.com/office/word/2010/wordprocessingInk" xmlns:wne="http://schemas.microsoft.com/office/word/2006/wordml" xmlns:wps="http://schemas.microsoft.com/office/word/2010/wordprocessingShape" mc:Ignorable="w14 w15 w16se wp14">
-  <w:comment w:id="0" w:author="Sarah Alewijnse" w:date="2019-05-21T17:39:00Z" w:initials="SA">
+  <w:comment w:id="1" w:author="Sarah Alewijnse" w:date="2019-07-19T15:23:00Z" w:initials="SA">
     <w:p>
       <w:pPr>
         <w:pStyle w:val="CommentText"/>
@@ -1013,11 +1554,11 @@
         <w:annotationRef/>
       </w:r>
       <w:r>
-        <w:t>Torres &amp; Somero 1988</w:t>
+        <w:t>Davison et al. 2013</w:t>
       </w:r>
     </w:p>
   </w:comment>
-  <w:comment w:id="1" w:author="Sarah Alewijnse" w:date="2019-05-21T17:40:00Z" w:initials="SA">
+  <w:comment w:id="2" w:author="Sarah Alewijnse" w:date="2019-07-25T14:24:00Z" w:initials="SA">
     <w:p>
       <w:pPr>
         <w:pStyle w:val="CommentText"/>
@@ -1029,11 +1570,51 @@
         <w:annotationRef/>
       </w:r>
       <w:r>
+        <w:t>Belcher</w:t>
+      </w:r>
+    </w:p>
+  </w:comment>
+  <w:comment w:id="3" w:author="Sarah Alewijnse" w:date="2019-05-21T17:39:00Z" w:initials="SA">
+    <w:p>
+      <w:pPr>
+        <w:pStyle w:val="CommentText"/>
+      </w:pPr>
+      <w:r>
+        <w:rPr>
+          <w:rStyle w:val="CommentReference"/>
+        </w:rPr>
+        <w:annotationRef/>
+      </w:r>
+      <w:r>
+        <w:t xml:space="preserve">Torres &amp; </w:t>
+      </w:r>
+      <w:proofErr w:type="spellStart"/>
+      <w:r>
+        <w:t>Somero</w:t>
+      </w:r>
+      <w:proofErr w:type="spellEnd"/>
+      <w:r>
+        <w:t xml:space="preserve"> 1988</w:t>
+      </w:r>
+    </w:p>
+  </w:comment>
+  <w:comment w:id="4" w:author="Sarah Alewijnse" w:date="2019-05-21T17:40:00Z" w:initials="SA">
+    <w:p>
+      <w:pPr>
+        <w:pStyle w:val="CommentText"/>
+      </w:pPr>
+      <w:r>
+        <w:rPr>
+          <w:rStyle w:val="CommentReference"/>
+        </w:rPr>
+        <w:annotationRef/>
+      </w:r>
+      <w:r>
         <w:t>Or RMR</w:t>
       </w:r>
     </w:p>
   </w:comment>
-  <w:comment w:id="2" w:author="Sarah Alewijnse" w:date="2019-05-21T17:41:00Z" w:initials="SA">
+  <w:comment w:id="5" w:author="Sarah Alewijnse" w:date="2019-05-21T17:41:00Z" w:initials="SA">
     <w:p>
       <w:pPr>
         <w:pStyle w:val="CommentText"/>
@@ -1049,7 +1630,7 @@
       </w:r>
     </w:p>
   </w:comment>
-  <w:comment w:id="3" w:author="Sarah Alewijnse" w:date="2019-05-20T17:23:00Z" w:initials="SA">
+  <w:comment w:id="6" w:author="Sarah Alewijnse" w:date="2019-05-20T17:23:00Z" w:initials="SA">
     <w:p>
       <w:pPr>
         <w:pStyle w:val="CommentText"/>
@@ -1078,7 +1659,7 @@
       </w:r>
     </w:p>
   </w:comment>
-  <w:comment w:id="4" w:author="Sarah Alewijnse" w:date="2019-05-20T17:39:00Z" w:initials="SA">
+  <w:comment w:id="7" w:author="Sarah Alewijnse" w:date="2019-05-20T17:39:00Z" w:initials="SA">
     <w:p>
       <w:pPr>
         <w:pStyle w:val="CommentText"/>
@@ -1089,12 +1670,17 @@
         </w:rPr>
         <w:annotationRef/>
       </w:r>
-      <w:r>
-        <w:t>Campana, 1999</w:t>
+      <w:proofErr w:type="spellStart"/>
+      <w:r>
+        <w:t>Campana</w:t>
+      </w:r>
+      <w:proofErr w:type="spellEnd"/>
+      <w:r>
+        <w:t>, 1999</w:t>
       </w:r>
     </w:p>
   </w:comment>
-  <w:comment w:id="5" w:author="Sarah Alewijnse" w:date="2019-05-20T17:39:00Z" w:initials="SA">
+  <w:comment w:id="8" w:author="Sarah Alewijnse" w:date="2019-05-20T17:39:00Z" w:initials="SA">
     <w:p>
       <w:pPr>
         <w:pStyle w:val="CommentText"/>
@@ -1110,7 +1696,7 @@
       </w:r>
     </w:p>
   </w:comment>
-  <w:comment w:id="6" w:author="Sarah Alewijnse" w:date="2019-05-21T11:38:00Z" w:initials="SA">
+  <w:comment w:id="9" w:author="Sarah Alewijnse" w:date="2019-05-21T11:38:00Z" w:initials="SA">
     <w:p>
       <w:pPr>
         <w:pStyle w:val="CommentText"/>
@@ -1126,7 +1712,7 @@
       </w:r>
     </w:p>
   </w:comment>
-  <w:comment w:id="7" w:author="Sarah Alewijnse" w:date="2019-05-21T11:52:00Z" w:initials="SA">
+  <w:comment w:id="10" w:author="Sarah Alewijnse" w:date="2019-05-21T11:52:00Z" w:initials="SA">
     <w:p>
       <w:pPr>
         <w:pStyle w:val="CommentText"/>
@@ -1142,7 +1728,7 @@
       </w:r>
     </w:p>
   </w:comment>
-  <w:comment w:id="8" w:author="Sarah Alewijnse" w:date="2019-05-21T11:42:00Z" w:initials="SA">
+  <w:comment w:id="11" w:author="Sarah Alewijnse" w:date="2019-05-21T11:42:00Z" w:initials="SA">
     <w:p>
       <w:pPr>
         <w:pStyle w:val="CommentText"/>
@@ -1158,7 +1744,7 @@
       </w:r>
     </w:p>
   </w:comment>
-  <w:comment w:id="9" w:author="Sarah Alewijnse" w:date="2019-05-21T11:53:00Z" w:initials="SA">
+  <w:comment w:id="12" w:author="Sarah Alewijnse" w:date="2019-05-21T11:53:00Z" w:initials="SA">
     <w:p>
       <w:pPr>
         <w:pStyle w:val="CommentText"/>
@@ -1171,6 +1757,72 @@
       </w:r>
       <w:r>
         <w:t>Chung 2019 a.</w:t>
+      </w:r>
+    </w:p>
+  </w:comment>
+  <w:comment w:id="13" w:author="Sarah Alewijnse" w:date="2019-07-19T16:10:00Z" w:initials="SA">
+    <w:p>
+      <w:pPr>
+        <w:pStyle w:val="CommentText"/>
+      </w:pPr>
+      <w:r>
+        <w:rPr>
+          <w:rStyle w:val="CommentReference"/>
+        </w:rPr>
+        <w:annotationRef/>
+      </w:r>
+      <w:r>
+        <w:t>St John 2016</w:t>
+      </w:r>
+    </w:p>
+    <w:p>
+      <w:pPr>
+        <w:pStyle w:val="CommentText"/>
+      </w:pPr>
+      <w:proofErr w:type="spellStart"/>
+      <w:r>
+        <w:t>Catul</w:t>
+      </w:r>
+      <w:proofErr w:type="spellEnd"/>
+      <w:r>
+        <w:t xml:space="preserve"> et al. 2001</w:t>
+      </w:r>
+    </w:p>
+  </w:comment>
+  <w:comment w:id="14" w:author="Sarah Alewijnse" w:date="2019-07-19T15:14:00Z" w:initials="SA">
+    <w:p>
+      <w:pPr>
+        <w:pStyle w:val="CommentText"/>
+      </w:pPr>
+      <w:r>
+        <w:rPr>
+          <w:rStyle w:val="CommentReference"/>
+        </w:rPr>
+        <w:annotationRef/>
+      </w:r>
+      <w:r>
+        <w:t>Collins et al. 2012</w:t>
+      </w:r>
+    </w:p>
+    <w:p>
+      <w:pPr>
+        <w:pStyle w:val="CommentText"/>
+      </w:pPr>
+      <w:r>
+        <w:t>Collins et al. 2008</w:t>
+      </w:r>
+    </w:p>
+    <w:p>
+      <w:pPr>
+        <w:pStyle w:val="CommentText"/>
+      </w:pPr>
+      <w:proofErr w:type="spellStart"/>
+      <w:r>
+        <w:t>Pusch</w:t>
+      </w:r>
+      <w:proofErr w:type="spellEnd"/>
+      <w:r>
+        <w:t xml:space="preserve"> et al. 2004</w:t>
       </w:r>
     </w:p>
   </w:comment>
@@ -1179,7 +1831,9 @@
 
 <file path=word/commentsExtended.xml><?xml version="1.0" encoding="utf-8"?>
 <w15:commentsEx xmlns:wpc="http://schemas.microsoft.com/office/word/2010/wordprocessingCanvas" xmlns:cx="http://schemas.microsoft.com/office/drawing/2014/chartex" xmlns:cx1="http://schemas.microsoft.com/office/drawing/2015/9/8/chartex" xmlns:mc="http://schemas.openxmlformats.org/markup-compatibility/2006" xmlns:o="urn:schemas-microsoft-com:office:office" xmlns:r="http://schemas.openxmlformats.org/officeDocument/2006/relationships" xmlns:m="http://schemas.openxmlformats.org/officeDocument/2006/math" xmlns:v="urn:schemas-microsoft-com:vml" xmlns:wp14="http://schemas.microsoft.com/office/word/2010/wordprocessingDrawing" xmlns:wp="http://schemas.openxmlformats.org/drawingml/2006/wordprocessingDrawing" xmlns:w10="urn:schemas-microsoft-com:office:word" xmlns:w="http://schemas.openxmlformats.org/wordprocessingml/2006/main" xmlns:w14="http://schemas.microsoft.com/office/word/2010/wordml" xmlns:w15="http://schemas.microsoft.com/office/word/2012/wordml" xmlns:w16se="http://schemas.microsoft.com/office/word/2015/wordml/symex" xmlns:wpg="http://schemas.microsoft.com/office/word/2010/wordprocessingGroup" xmlns:wpi="http://schemas.microsoft.com/office/word/2010/wordprocessingInk" xmlns:wne="http://schemas.microsoft.com/office/word/2006/wordml" xmlns:wps="http://schemas.microsoft.com/office/word/2010/wordprocessingShape" mc:Ignorable="w14 w15 w16se wp14">
-  <w15:commentEx w15:paraId="43DAB31C" w15:done="0"/>
+  <w15:commentEx w15:paraId="29E35B47" w15:done="0"/>
+  <w15:commentEx w15:paraId="47023D14" w15:done="0"/>
+  <w15:commentEx w15:paraId="0284A27C" w15:done="0"/>
   <w15:commentEx w15:paraId="699BE396" w15:done="0"/>
   <w15:commentEx w15:paraId="3ED8BDE6" w15:done="0"/>
   <w15:commentEx w15:paraId="17DACEF2" w15:done="0"/>
@@ -1189,6 +1843,8 @@
   <w15:commentEx w15:paraId="52A10215" w15:done="0"/>
   <w15:commentEx w15:paraId="2646C32C" w15:done="0"/>
   <w15:commentEx w15:paraId="60E7D4E8" w15:done="0"/>
+  <w15:commentEx w15:paraId="5C394FCE" w15:done="0"/>
+  <w15:commentEx w15:paraId="3D8C2C5C" w15:done="0"/>
 </w15:commentsEx>
 </file>
 
@@ -1258,6 +1914,119 @@
 <file path=word/numbering.xml><?xml version="1.0" encoding="utf-8"?>
 <w:numbering xmlns:wpc="http://schemas.microsoft.com/office/word/2010/wordprocessingCanvas" xmlns:cx="http://schemas.microsoft.com/office/drawing/2014/chartex" xmlns:cx1="http://schemas.microsoft.com/office/drawing/2015/9/8/chartex" xmlns:mc="http://schemas.openxmlformats.org/markup-compatibility/2006" xmlns:o="urn:schemas-microsoft-com:office:office" xmlns:r="http://schemas.openxmlformats.org/officeDocument/2006/relationships" xmlns:m="http://schemas.openxmlformats.org/officeDocument/2006/math" xmlns:v="urn:schemas-microsoft-com:vml" xmlns:wp14="http://schemas.microsoft.com/office/word/2010/wordprocessingDrawing" xmlns:wp="http://schemas.openxmlformats.org/drawingml/2006/wordprocessingDrawing" xmlns:w10="urn:schemas-microsoft-com:office:word" xmlns:w="http://schemas.openxmlformats.org/wordprocessingml/2006/main" xmlns:w14="http://schemas.microsoft.com/office/word/2010/wordml" xmlns:w15="http://schemas.microsoft.com/office/word/2012/wordml" xmlns:w16se="http://schemas.microsoft.com/office/word/2015/wordml/symex" xmlns:wpg="http://schemas.microsoft.com/office/word/2010/wordprocessingGroup" xmlns:wpi="http://schemas.microsoft.com/office/word/2010/wordprocessingInk" xmlns:wne="http://schemas.microsoft.com/office/word/2006/wordml" xmlns:wps="http://schemas.microsoft.com/office/word/2010/wordprocessingShape" mc:Ignorable="w14 w15 w16se wp14">
   <w:abstractNum w:abstractNumId="0" w15:restartNumberingAfterBreak="0">
+    <w:nsid w:val="08C64641"/>
+    <w:multiLevelType w:val="hybridMultilevel"/>
+    <w:tmpl w:val="B9381DBA"/>
+    <w:lvl w:ilvl="0" w:tplc="08090001">
+      <w:start w:val="1"/>
+      <w:numFmt w:val="bullet"/>
+      <w:lvlText w:val=""/>
+      <w:lvlJc w:val="left"/>
+      <w:pPr>
+        <w:ind w:left="720" w:hanging="360"/>
+      </w:pPr>
+      <w:rPr>
+        <w:rFonts w:ascii="Symbol" w:hAnsi="Symbol" w:hint="default"/>
+      </w:rPr>
+    </w:lvl>
+    <w:lvl w:ilvl="1" w:tplc="08090003" w:tentative="1">
+      <w:start w:val="1"/>
+      <w:numFmt w:val="bullet"/>
+      <w:lvlText w:val="o"/>
+      <w:lvlJc w:val="left"/>
+      <w:pPr>
+        <w:ind w:left="1440" w:hanging="360"/>
+      </w:pPr>
+      <w:rPr>
+        <w:rFonts w:ascii="Courier New" w:hAnsi="Courier New" w:cs="Courier New" w:hint="default"/>
+      </w:rPr>
+    </w:lvl>
+    <w:lvl w:ilvl="2" w:tplc="08090005" w:tentative="1">
+      <w:start w:val="1"/>
+      <w:numFmt w:val="bullet"/>
+      <w:lvlText w:val=""/>
+      <w:lvlJc w:val="left"/>
+      <w:pPr>
+        <w:ind w:left="2160" w:hanging="360"/>
+      </w:pPr>
+      <w:rPr>
+        <w:rFonts w:ascii="Wingdings" w:hAnsi="Wingdings" w:hint="default"/>
+      </w:rPr>
+    </w:lvl>
+    <w:lvl w:ilvl="3" w:tplc="08090001" w:tentative="1">
+      <w:start w:val="1"/>
+      <w:numFmt w:val="bullet"/>
+      <w:lvlText w:val=""/>
+      <w:lvlJc w:val="left"/>
+      <w:pPr>
+        <w:ind w:left="2880" w:hanging="360"/>
+      </w:pPr>
+      <w:rPr>
+        <w:rFonts w:ascii="Symbol" w:hAnsi="Symbol" w:hint="default"/>
+      </w:rPr>
+    </w:lvl>
+    <w:lvl w:ilvl="4" w:tplc="08090003" w:tentative="1">
+      <w:start w:val="1"/>
+      <w:numFmt w:val="bullet"/>
+      <w:lvlText w:val="o"/>
+      <w:lvlJc w:val="left"/>
+      <w:pPr>
+        <w:ind w:left="3600" w:hanging="360"/>
+      </w:pPr>
+      <w:rPr>
+        <w:rFonts w:ascii="Courier New" w:hAnsi="Courier New" w:cs="Courier New" w:hint="default"/>
+      </w:rPr>
+    </w:lvl>
+    <w:lvl w:ilvl="5" w:tplc="08090005" w:tentative="1">
+      <w:start w:val="1"/>
+      <w:numFmt w:val="bullet"/>
+      <w:lvlText w:val=""/>
+      <w:lvlJc w:val="left"/>
+      <w:pPr>
+        <w:ind w:left="4320" w:hanging="360"/>
+      </w:pPr>
+      <w:rPr>
+        <w:rFonts w:ascii="Wingdings" w:hAnsi="Wingdings" w:hint="default"/>
+      </w:rPr>
+    </w:lvl>
+    <w:lvl w:ilvl="6" w:tplc="08090001" w:tentative="1">
+      <w:start w:val="1"/>
+      <w:numFmt w:val="bullet"/>
+      <w:lvlText w:val=""/>
+      <w:lvlJc w:val="left"/>
+      <w:pPr>
+        <w:ind w:left="5040" w:hanging="360"/>
+      </w:pPr>
+      <w:rPr>
+        <w:rFonts w:ascii="Symbol" w:hAnsi="Symbol" w:hint="default"/>
+      </w:rPr>
+    </w:lvl>
+    <w:lvl w:ilvl="7" w:tplc="08090003" w:tentative="1">
+      <w:start w:val="1"/>
+      <w:numFmt w:val="bullet"/>
+      <w:lvlText w:val="o"/>
+      <w:lvlJc w:val="left"/>
+      <w:pPr>
+        <w:ind w:left="5760" w:hanging="360"/>
+      </w:pPr>
+      <w:rPr>
+        <w:rFonts w:ascii="Courier New" w:hAnsi="Courier New" w:cs="Courier New" w:hint="default"/>
+      </w:rPr>
+    </w:lvl>
+    <w:lvl w:ilvl="8" w:tplc="08090005" w:tentative="1">
+      <w:start w:val="1"/>
+      <w:numFmt w:val="bullet"/>
+      <w:lvlText w:val=""/>
+      <w:lvlJc w:val="left"/>
+      <w:pPr>
+        <w:ind w:left="6480" w:hanging="360"/>
+      </w:pPr>
+      <w:rPr>
+        <w:rFonts w:ascii="Wingdings" w:hAnsi="Wingdings" w:hint="default"/>
+      </w:rPr>
+    </w:lvl>
+  </w:abstractNum>
+  <w:abstractNum w:abstractNumId="1" w15:restartNumberingAfterBreak="0">
     <w:nsid w:val="1F2928EC"/>
     <w:multiLevelType w:val="hybridMultilevel"/>
     <w:tmpl w:val="2FAC3BA4"/>
@@ -1370,7 +2139,7 @@
       </w:rPr>
     </w:lvl>
   </w:abstractNum>
-  <w:abstractNum w:abstractNumId="1" w15:restartNumberingAfterBreak="0">
+  <w:abstractNum w:abstractNumId="2" w15:restartNumberingAfterBreak="0">
     <w:nsid w:val="21C53659"/>
     <w:multiLevelType w:val="hybridMultilevel"/>
     <w:tmpl w:val="56E04E4C"/>
@@ -1483,7 +2252,120 @@
       </w:rPr>
     </w:lvl>
   </w:abstractNum>
-  <w:abstractNum w:abstractNumId="2" w15:restartNumberingAfterBreak="0">
+  <w:abstractNum w:abstractNumId="3" w15:restartNumberingAfterBreak="0">
+    <w:nsid w:val="3CBB7FB3"/>
+    <w:multiLevelType w:val="hybridMultilevel"/>
+    <w:tmpl w:val="896A2DE2"/>
+    <w:lvl w:ilvl="0" w:tplc="08090001">
+      <w:start w:val="1"/>
+      <w:numFmt w:val="bullet"/>
+      <w:lvlText w:val=""/>
+      <w:lvlJc w:val="left"/>
+      <w:pPr>
+        <w:ind w:left="720" w:hanging="360"/>
+      </w:pPr>
+      <w:rPr>
+        <w:rFonts w:ascii="Symbol" w:hAnsi="Symbol" w:hint="default"/>
+      </w:rPr>
+    </w:lvl>
+    <w:lvl w:ilvl="1" w:tplc="08090003">
+      <w:start w:val="1"/>
+      <w:numFmt w:val="bullet"/>
+      <w:lvlText w:val="o"/>
+      <w:lvlJc w:val="left"/>
+      <w:pPr>
+        <w:ind w:left="1440" w:hanging="360"/>
+      </w:pPr>
+      <w:rPr>
+        <w:rFonts w:ascii="Courier New" w:hAnsi="Courier New" w:cs="Courier New" w:hint="default"/>
+      </w:rPr>
+    </w:lvl>
+    <w:lvl w:ilvl="2" w:tplc="08090005">
+      <w:start w:val="1"/>
+      <w:numFmt w:val="bullet"/>
+      <w:lvlText w:val=""/>
+      <w:lvlJc w:val="left"/>
+      <w:pPr>
+        <w:ind w:left="2160" w:hanging="360"/>
+      </w:pPr>
+      <w:rPr>
+        <w:rFonts w:ascii="Wingdings" w:hAnsi="Wingdings" w:hint="default"/>
+      </w:rPr>
+    </w:lvl>
+    <w:lvl w:ilvl="3" w:tplc="08090001" w:tentative="1">
+      <w:start w:val="1"/>
+      <w:numFmt w:val="bullet"/>
+      <w:lvlText w:val=""/>
+      <w:lvlJc w:val="left"/>
+      <w:pPr>
+        <w:ind w:left="2880" w:hanging="360"/>
+      </w:pPr>
+      <w:rPr>
+        <w:rFonts w:ascii="Symbol" w:hAnsi="Symbol" w:hint="default"/>
+      </w:rPr>
+    </w:lvl>
+    <w:lvl w:ilvl="4" w:tplc="08090003" w:tentative="1">
+      <w:start w:val="1"/>
+      <w:numFmt w:val="bullet"/>
+      <w:lvlText w:val="o"/>
+      <w:lvlJc w:val="left"/>
+      <w:pPr>
+        <w:ind w:left="3600" w:hanging="360"/>
+      </w:pPr>
+      <w:rPr>
+        <w:rFonts w:ascii="Courier New" w:hAnsi="Courier New" w:cs="Courier New" w:hint="default"/>
+      </w:rPr>
+    </w:lvl>
+    <w:lvl w:ilvl="5" w:tplc="08090005" w:tentative="1">
+      <w:start w:val="1"/>
+      <w:numFmt w:val="bullet"/>
+      <w:lvlText w:val=""/>
+      <w:lvlJc w:val="left"/>
+      <w:pPr>
+        <w:ind w:left="4320" w:hanging="360"/>
+      </w:pPr>
+      <w:rPr>
+        <w:rFonts w:ascii="Wingdings" w:hAnsi="Wingdings" w:hint="default"/>
+      </w:rPr>
+    </w:lvl>
+    <w:lvl w:ilvl="6" w:tplc="08090001" w:tentative="1">
+      <w:start w:val="1"/>
+      <w:numFmt w:val="bullet"/>
+      <w:lvlText w:val=""/>
+      <w:lvlJc w:val="left"/>
+      <w:pPr>
+        <w:ind w:left="5040" w:hanging="360"/>
+      </w:pPr>
+      <w:rPr>
+        <w:rFonts w:ascii="Symbol" w:hAnsi="Symbol" w:hint="default"/>
+      </w:rPr>
+    </w:lvl>
+    <w:lvl w:ilvl="7" w:tplc="08090003" w:tentative="1">
+      <w:start w:val="1"/>
+      <w:numFmt w:val="bullet"/>
+      <w:lvlText w:val="o"/>
+      <w:lvlJc w:val="left"/>
+      <w:pPr>
+        <w:ind w:left="5760" w:hanging="360"/>
+      </w:pPr>
+      <w:rPr>
+        <w:rFonts w:ascii="Courier New" w:hAnsi="Courier New" w:cs="Courier New" w:hint="default"/>
+      </w:rPr>
+    </w:lvl>
+    <w:lvl w:ilvl="8" w:tplc="08090005" w:tentative="1">
+      <w:start w:val="1"/>
+      <w:numFmt w:val="bullet"/>
+      <w:lvlText w:val=""/>
+      <w:lvlJc w:val="left"/>
+      <w:pPr>
+        <w:ind w:left="6480" w:hanging="360"/>
+      </w:pPr>
+      <w:rPr>
+        <w:rFonts w:ascii="Wingdings" w:hAnsi="Wingdings" w:hint="default"/>
+      </w:rPr>
+    </w:lvl>
+  </w:abstractNum>
+  <w:abstractNum w:abstractNumId="4" w15:restartNumberingAfterBreak="0">
     <w:nsid w:val="46446DB4"/>
     <w:multiLevelType w:val="hybridMultilevel"/>
     <w:tmpl w:val="1C86857A"/>
@@ -1596,7 +2478,7 @@
       </w:rPr>
     </w:lvl>
   </w:abstractNum>
-  <w:abstractNum w:abstractNumId="3" w15:restartNumberingAfterBreak="0">
+  <w:abstractNum w:abstractNumId="5" w15:restartNumberingAfterBreak="0">
     <w:nsid w:val="658859B2"/>
     <w:multiLevelType w:val="hybridMultilevel"/>
     <w:tmpl w:val="B0761B06"/>
@@ -1710,16 +2592,22 @@
     </w:lvl>
   </w:abstractNum>
   <w:num w:numId="1">
+    <w:abstractNumId w:val="4"/>
+  </w:num>
+  <w:num w:numId="2">
+    <w:abstractNumId w:val="1"/>
+  </w:num>
+  <w:num w:numId="3">
     <w:abstractNumId w:val="2"/>
   </w:num>
-  <w:num w:numId="2">
+  <w:num w:numId="4">
+    <w:abstractNumId w:val="5"/>
+  </w:num>
+  <w:num w:numId="5">
+    <w:abstractNumId w:val="3"/>
+  </w:num>
+  <w:num w:numId="6">
     <w:abstractNumId w:val="0"/>
-  </w:num>
-  <w:num w:numId="3">
-    <w:abstractNumId w:val="1"/>
-  </w:num>
-  <w:num w:numId="4">
-    <w:abstractNumId w:val="3"/>
   </w:num>
 </w:numbering>
 </file>

</xml_diff>